<commit_message>
Added a workaround for the tie condition , and will not hang if two snake heads bump into each other. Also added more details on the report.
</commit_message>
<xml_diff>
--- a/Report/Snake Game.docx
+++ b/Report/Snake Game.docx
@@ -1,8 +1,12 @@
 
 <file path=word/document.xml><?xml version="1.0" encoding="utf-8"?>
-<w:document xmlns:wpc="http://schemas.microsoft.com/office/word/2010/wordprocessingCanvas" xmlns:cx="http://schemas.microsoft.com/office/drawing/2014/chartex" xmlns:cx1="http://schemas.microsoft.com/office/drawing/2015/9/8/chartex" xmlns:cx2="http://schemas.microsoft.com/office/drawing/2015/10/21/chartex" xmlns:cx3="http://schemas.microsoft.com/office/drawing/2016/5/9/chartex" xmlns:cx4="http://schemas.microsoft.com/office/drawing/2016/5/10/chartex" xmlns:cx5="http://schemas.microsoft.com/office/drawing/2016/5/11/chartex" xmlns:cx6="http://schemas.microsoft.com/office/drawing/2016/5/12/chartex" xmlns:cx7="http://schemas.microsoft.com/office/drawing/2016/5/13/chartex" xmlns:cx8="http://schemas.microsoft.com/office/drawing/2016/5/14/chartex" xmlns:mc="http://schemas.openxmlformats.org/markup-compatibility/2006" xmlns:aink="http://schemas.microsoft.com/office/drawing/2016/ink" xmlns:am3d="http://schemas.microsoft.com/office/drawing/2017/model3d" xmlns:o="urn:schemas-microsoft-com:office:office" xmlns:r="http://schemas.openxmlformats.org/officeDocument/2006/relationships" xmlns:m="http://schemas.openxmlformats.org/officeDocument/2006/math" xmlns:v="urn:schemas-microsoft-com:vml" xmlns:wp14="http://schemas.microsoft.com/office/word/2010/wordprocessingDrawing" xmlns:wp="http://schemas.openxmlformats.org/drawingml/2006/wordprocessingDrawing" xmlns:w10="urn:schemas-microsoft-com:office:word" xmlns:w="http://schemas.openxmlformats.org/wordprocessingml/2006/main" xmlns:w14="http://schemas.microsoft.com/office/word/2010/wordml" xmlns:w15="http://schemas.microsoft.com/office/word/2012/wordml" xmlns:w16cid="http://schemas.microsoft.com/office/word/2016/wordml/cid" xmlns:w16se="http://schemas.microsoft.com/office/word/2015/wordml/symex" xmlns:wpg="http://schemas.microsoft.com/office/word/2010/wordprocessingGroup" xmlns:wpi="http://schemas.microsoft.com/office/word/2010/wordprocessingInk" xmlns:wne="http://schemas.microsoft.com/office/word/2006/wordml" xmlns:wps="http://schemas.microsoft.com/office/word/2010/wordprocessingShape" mc:Ignorable="w14 w15 w16se w16cid wp14">
+<w:document xmlns:o="urn:schemas-microsoft-com:office:office" xmlns:r="http://schemas.openxmlformats.org/officeDocument/2006/relationships" xmlns:v="urn:schemas-microsoft-com:vml" xmlns:w="http://schemas.openxmlformats.org/wordprocessingml/2006/main" xmlns:w10="urn:schemas-microsoft-com:office:word" xmlns:wp="http://schemas.openxmlformats.org/drawingml/2006/wordprocessingDrawing" xmlns:wps="http://schemas.microsoft.com/office/word/2010/wordprocessingShape" xmlns:wpg="http://schemas.microsoft.com/office/word/2010/wordprocessingGroup" xmlns:mc="http://schemas.openxmlformats.org/markup-compatibility/2006" xmlns:wp14="http://schemas.microsoft.com/office/word/2010/wordprocessingDrawing" xmlns:w14="http://schemas.microsoft.com/office/word/2010/wordml" mc:Ignorable="w14 wp14">
   <w:body>
     <w:p>
+      <w:pPr>
+        <w:pStyle w:val="Normal"/>
+        <w:rPr/>
+      </w:pPr>
       <w:r>
         <w:rPr>
           <w:sz w:val="28"/>
@@ -11,24 +15,33 @@
       </w:r>
     </w:p>
     <w:p>
-      <w:r>
-        <w:t xml:space="preserve"> Diagrams:</w:t>
-      </w:r>
-      <w:r>
+      <w:pPr>
+        <w:pStyle w:val="Normal"/>
+        <w:rPr/>
+      </w:pPr>
+      <w:r>
+        <w:rPr/>
+        <w:t xml:space="preserve"> </w:t>
+      </w:r>
+      <w:r>
+        <w:rPr/>
+        <w:t>Diagrams:</w:t>
         <w:br/>
         <w:t>1. Class Diagram:</w:t>
       </w:r>
     </w:p>
     <w:p>
-      <w:r>
-        <w:rPr>
-          <w:noProof/>
-        </w:rPr>
+      <w:pPr>
+        <w:pStyle w:val="Normal"/>
+        <w:rPr/>
+      </w:pPr>
+      <w:r>
+        <w:rPr/>
         <w:drawing>
           <wp:inline distT="0" distB="0" distL="0" distR="0">
-            <wp:extent cx="5200650" cy="6462729"/>
+            <wp:extent cx="5200650" cy="6463030"/>
             <wp:effectExtent l="0" t="0" r="0" b="0"/>
-            <wp:docPr id="3" name="Picture 3"/>
+            <wp:docPr id="1" name="Picture 3" descr=""/>
             <wp:cNvGraphicFramePr>
               <a:graphicFrameLocks xmlns:a="http://schemas.openxmlformats.org/drawingml/2006/main" noChangeAspect="1"/>
             </wp:cNvGraphicFramePr>
@@ -36,20 +49,13 @@
               <a:graphicData uri="http://schemas.openxmlformats.org/drawingml/2006/picture">
                 <pic:pic xmlns:pic="http://schemas.openxmlformats.org/drawingml/2006/picture">
                   <pic:nvPicPr>
-                    <pic:cNvPr id="0" name="Picture 4"/>
+                    <pic:cNvPr id="1" name="Picture 3" descr=""/>
                     <pic:cNvPicPr>
                       <a:picLocks noChangeAspect="1" noChangeArrowheads="1"/>
                     </pic:cNvPicPr>
                   </pic:nvPicPr>
                   <pic:blipFill>
-                    <a:blip r:embed="rId5">
-                      <a:extLst>
-                        <a:ext uri="{28A0092B-C50C-407E-A947-70E740481C1C}">
-                          <a14:useLocalDpi xmlns:a14="http://schemas.microsoft.com/office/drawing/2010/main" val="0"/>
-                        </a:ext>
-                      </a:extLst>
-                    </a:blip>
-                    <a:srcRect/>
+                    <a:blip r:embed="rId2"/>
                     <a:stretch>
                       <a:fillRect/>
                     </a:stretch>
@@ -57,15 +63,11 @@
                   <pic:spPr bwMode="auto">
                     <a:xfrm>
                       <a:off x="0" y="0"/>
-                      <a:ext cx="5213936" cy="6479239"/>
+                      <a:ext cx="5200650" cy="6463030"/>
                     </a:xfrm>
                     <a:prstGeom prst="rect">
                       <a:avLst/>
                     </a:prstGeom>
-                    <a:noFill/>
-                    <a:ln>
-                      <a:noFill/>
-                    </a:ln>
                   </pic:spPr>
                 </pic:pic>
               </a:graphicData>
@@ -79,26 +81,13 @@
         <w:pStyle w:val="ListParagraph"/>
         <w:numPr>
           <w:ilvl w:val="0"/>
-          <w:numId w:val="3"/>
+          <w:numId w:val="1"/>
         </w:numPr>
-      </w:pPr>
-      <w:r>
-        <w:t>Global</w:t>
-      </w:r>
-      <w:r>
-        <w:t>s</w:t>
-      </w:r>
-      <w:r>
-        <w:t xml:space="preserve">: This </w:t>
-      </w:r>
-      <w:r>
-        <w:t xml:space="preserve">a header file </w:t>
-      </w:r>
-      <w:r>
-        <w:t xml:space="preserve">that simply describes all the static attributes for our game, for example, the maximum number of players, the size of the game window, certain Boolean </w:t>
-      </w:r>
-      <w:r>
-        <w:t>constants, etc. These values are stored in the back-end to reduce/ avoid using magic constants and updating certain game-wide global variables becomes easier.</w:t>
+        <w:rPr/>
+      </w:pPr>
+      <w:r>
+        <w:rPr/>
+        <w:t>Globals: This a header file that simply describes all the static attributes for our game, for example, the maximum number of players, the size of the game window, certain Boolean constants, etc. These values are stored in the back-end to reduce/ avoid using magic constants and updating certain game-wide global variables becomes easier.</w:t>
       </w:r>
     </w:p>
     <w:p>
@@ -106,11 +95,12 @@
         <w:pStyle w:val="ListParagraph"/>
         <w:numPr>
           <w:ilvl w:val="0"/>
-          <w:numId w:val="3"/>
+          <w:numId w:val="1"/>
         </w:numPr>
-      </w:pPr>
-      <w:r>
-        <w:lastRenderedPageBreak/>
+        <w:rPr/>
+      </w:pPr>
+      <w:r>
+        <w:rPr/>
         <w:t>Position: this is a struct, that is defined in the “globals” header file. This struct is used to define the position of an item, in the game, be it, a snake or food for the snake.</w:t>
       </w:r>
     </w:p>
@@ -119,20 +109,29 @@
         <w:pStyle w:val="ListParagraph"/>
         <w:numPr>
           <w:ilvl w:val="0"/>
-          <w:numId w:val="3"/>
+          <w:numId w:val="1"/>
         </w:numPr>
-      </w:pPr>
-      <w:r>
-        <w:t>Server: This class encapsulates the server for the game. Any player can choose to be a server by using the “-s” option while running the game. The function of this class is to start a TCP server bound to the host’s IP address, listening on the port that is specified in the globals header file. The server then waits for all the players to connect.</w:t>
-      </w:r>
-      <w:r>
-        <w:t xml:space="preserve"> </w:t>
-      </w:r>
-      <w:r>
-        <w:t>(specified by the MAX_PLAYER in globals)</w:t>
-      </w:r>
-      <w:r>
-        <w:t xml:space="preserve"> Once all the players have connected to the server, the server initializes the game and sends the required game data to all the connected clients. </w:t>
+        <w:rPr/>
+      </w:pPr>
+      <w:r>
+        <w:rPr/>
+        <w:t xml:space="preserve">Server: This class encapsulates the server for the game. Any player can choose to be a server by using the “-s” option while running the game. The function of this class is to start a TCP server bound to the host’s IP address, listening on the port that is specified in the globals header file. The server then waits for all the players to connect. (specified by the MAX_PLAYER in globals) Once all the players have connected to the server, the server </w:t>
+      </w:r>
+      <w:r>
+        <w:rPr/>
+        <w:t xml:space="preserve">can </w:t>
+      </w:r>
+      <w:r>
+        <w:rPr/>
+        <w:t xml:space="preserve">initialize the game </w:t>
+      </w:r>
+      <w:r>
+        <w:rPr/>
+        <w:t xml:space="preserve">by sending a “-c start” command </w:t>
+      </w:r>
+      <w:r>
+        <w:rPr/>
+        <w:t xml:space="preserve">and sends the required game data to all the connected clients. </w:t>
       </w:r>
     </w:p>
     <w:p>
@@ -140,11 +139,25 @@
         <w:pStyle w:val="ListParagraph"/>
         <w:numPr>
           <w:ilvl w:val="0"/>
-          <w:numId w:val="3"/>
+          <w:numId w:val="1"/>
         </w:numPr>
-      </w:pPr>
-      <w:r>
-        <w:t>Client: Each client represents a (non-server) player in the game. The client is responsible for instantiating a snake object based on the parameters provided to it by the server, for example, the player index.</w:t>
+        <w:rPr/>
+      </w:pPr>
+      <w:r>
+        <w:rPr/>
+        <w:t xml:space="preserve">Client: Each client represents a (non-server) player in the game. The client is responsible for instantiating a snake object </w:t>
+      </w:r>
+      <w:r>
+        <w:rPr/>
+        <w:t xml:space="preserve">via the python front-end </w:t>
+      </w:r>
+      <w:r>
+        <w:rPr/>
+        <w:t xml:space="preserve">based on the parameters provided to it by the server, for example, the player index. </w:t>
+      </w:r>
+      <w:r>
+        <w:rPr/>
+        <w:t xml:space="preserve">The client can establish itself as a client by the option of “-c [IP_ADDRESS of Server]”. </w:t>
       </w:r>
     </w:p>
     <w:p>
@@ -152,10 +165,12 @@
         <w:pStyle w:val="ListParagraph"/>
         <w:numPr>
           <w:ilvl w:val="0"/>
-          <w:numId w:val="3"/>
+          <w:numId w:val="1"/>
         </w:numPr>
-      </w:pPr>
-      <w:r>
+        <w:rPr/>
+      </w:pPr>
+      <w:r>
+        <w:rPr/>
         <w:t xml:space="preserve">Snake: The snake class encapsulates an in-game snake, that is controlled by one player. Each snake object is constantly listening for key-events. On the appropriate key event (left, right, up or down) the events function will update the parameters of the snake respectively. </w:t>
       </w:r>
     </w:p>
@@ -164,10 +179,12 @@
         <w:pStyle w:val="ListParagraph"/>
         <w:numPr>
           <w:ilvl w:val="0"/>
-          <w:numId w:val="3"/>
+          <w:numId w:val="1"/>
         </w:numPr>
-      </w:pPr>
-      <w:r>
+        <w:rPr/>
+      </w:pPr>
+      <w:r>
+        <w:rPr/>
         <w:t>Food: The food class represents the food, once consumed, will increase the length of the snake.</w:t>
       </w:r>
     </w:p>
@@ -176,44 +193,43 @@
         <w:pStyle w:val="ListParagraph"/>
         <w:numPr>
           <w:ilvl w:val="0"/>
-          <w:numId w:val="3"/>
+          <w:numId w:val="1"/>
         </w:numPr>
-      </w:pPr>
-      <w:r>
+        <w:spacing w:before="0" w:after="160"/>
+        <w:contextualSpacing/>
+        <w:rPr/>
+      </w:pPr>
+      <w:r>
+        <w:rPr/>
         <w:t xml:space="preserve">StatusThread: This class is responsible for thread synchronization amongst all the players, and ensures that all the players have consistent copy of the game. </w:t>
       </w:r>
-      <w:bookmarkStart w:id="0" w:name="_GoBack"/>
-      <w:bookmarkEnd w:id="0"/>
     </w:p>
     <w:sectPr>
+      <w:type w:val="nextPage"/>
       <w:pgSz w:w="12240" w:h="15840"/>
-      <w:pgMar w:top="1440" w:right="1440" w:bottom="1440" w:left="1440" w:header="720" w:footer="720" w:gutter="0"/>
-      <w:cols w:space="720"/>
-      <w:docGrid w:linePitch="360"/>
+      <w:pgMar w:left="1440" w:right="1440" w:header="0" w:top="1440" w:footer="0" w:bottom="1440" w:gutter="0"/>
+      <w:pgNumType w:fmt="decimal"/>
+      <w:formProt w:val="false"/>
+      <w:textDirection w:val="lrTb"/>
+      <w:docGrid w:type="default" w:linePitch="360" w:charSpace="4294965247"/>
     </w:sectPr>
   </w:body>
 </w:document>
 </file>
 
 <file path=word/numbering.xml><?xml version="1.0" encoding="utf-8"?>
-<w:numbering xmlns:wpc="http://schemas.microsoft.com/office/word/2010/wordprocessingCanvas" xmlns:cx="http://schemas.microsoft.com/office/drawing/2014/chartex" xmlns:cx1="http://schemas.microsoft.com/office/drawing/2015/9/8/chartex" xmlns:cx2="http://schemas.microsoft.com/office/drawing/2015/10/21/chartex" xmlns:cx3="http://schemas.microsoft.com/office/drawing/2016/5/9/chartex" xmlns:cx4="http://schemas.microsoft.com/office/drawing/2016/5/10/chartex" xmlns:cx5="http://schemas.microsoft.com/office/drawing/2016/5/11/chartex" xmlns:cx6="http://schemas.microsoft.com/office/drawing/2016/5/12/chartex" xmlns:cx7="http://schemas.microsoft.com/office/drawing/2016/5/13/chartex" xmlns:cx8="http://schemas.microsoft.com/office/drawing/2016/5/14/chartex" xmlns:mc="http://schemas.openxmlformats.org/markup-compatibility/2006" xmlns:aink="http://schemas.microsoft.com/office/drawing/2016/ink" xmlns:am3d="http://schemas.microsoft.com/office/drawing/2017/model3d" xmlns:o="urn:schemas-microsoft-com:office:office" xmlns:r="http://schemas.openxmlformats.org/officeDocument/2006/relationships" xmlns:m="http://schemas.openxmlformats.org/officeDocument/2006/math" xmlns:v="urn:schemas-microsoft-com:vml" xmlns:wp14="http://schemas.microsoft.com/office/word/2010/wordprocessingDrawing" xmlns:wp="http://schemas.openxmlformats.org/drawingml/2006/wordprocessingDrawing" xmlns:w10="urn:schemas-microsoft-com:office:word" xmlns:w="http://schemas.openxmlformats.org/wordprocessingml/2006/main" xmlns:w14="http://schemas.microsoft.com/office/word/2010/wordml" xmlns:w15="http://schemas.microsoft.com/office/word/2012/wordml" xmlns:w16cid="http://schemas.microsoft.com/office/word/2016/wordml/cid" xmlns:w16se="http://schemas.microsoft.com/office/word/2015/wordml/symex" xmlns:wpg="http://schemas.microsoft.com/office/word/2010/wordprocessingGroup" xmlns:wpi="http://schemas.microsoft.com/office/word/2010/wordprocessingInk" xmlns:wne="http://schemas.microsoft.com/office/word/2006/wordml" xmlns:wps="http://schemas.microsoft.com/office/word/2010/wordprocessingShape" mc:Ignorable="w14 w15 w16se w16cid wp14">
-  <w:abstractNum w:abstractNumId="0" w15:restartNumberingAfterBreak="0">
-    <w:nsid w:val="1A847CA1"/>
-    <w:multiLevelType w:val="hybridMultilevel"/>
-    <w:tmpl w:val="52F29194"/>
-    <w:lvl w:ilvl="0" w:tplc="0409000F">
-      <w:start w:val="1"/>
-      <w:numFmt w:val="decimal"/>
+<w:numbering xmlns:w="http://schemas.openxmlformats.org/wordprocessingml/2006/main" xmlns:o="urn:schemas-microsoft-com:office:office" xmlns:r="http://schemas.openxmlformats.org/officeDocument/2006/relationships" xmlns:v="urn:schemas-microsoft-com:vml">
+  <w:abstractNum w:abstractNumId="1">
+    <w:lvl w:ilvl="0">
+      <w:start w:val="1"/>
+      <w:numFmt w:val="lowerLetter"/>
       <w:lvlText w:val="%1."/>
       <w:lvlJc w:val="left"/>
       <w:pPr>
         <w:ind w:left="720" w:hanging="360"/>
       </w:pPr>
-      <w:rPr>
-        <w:rFonts w:hint="default"/>
-      </w:rPr>
-    </w:lvl>
-    <w:lvl w:ilvl="1" w:tplc="04090019" w:tentative="1">
+    </w:lvl>
+    <w:lvl w:ilvl="1">
       <w:start w:val="1"/>
       <w:numFmt w:val="lowerLetter"/>
       <w:lvlText w:val="%2."/>
@@ -222,7 +238,7 @@
         <w:ind w:left="1440" w:hanging="360"/>
       </w:pPr>
     </w:lvl>
-    <w:lvl w:ilvl="2" w:tplc="0409001B" w:tentative="1">
+    <w:lvl w:ilvl="2">
       <w:start w:val="1"/>
       <w:numFmt w:val="lowerRoman"/>
       <w:lvlText w:val="%3."/>
@@ -231,7 +247,7 @@
         <w:ind w:left="2160" w:hanging="180"/>
       </w:pPr>
     </w:lvl>
-    <w:lvl w:ilvl="3" w:tplc="0409000F" w:tentative="1">
+    <w:lvl w:ilvl="3">
       <w:start w:val="1"/>
       <w:numFmt w:val="decimal"/>
       <w:lvlText w:val="%4."/>
@@ -240,7 +256,7 @@
         <w:ind w:left="2880" w:hanging="360"/>
       </w:pPr>
     </w:lvl>
-    <w:lvl w:ilvl="4" w:tplc="04090019" w:tentative="1">
+    <w:lvl w:ilvl="4">
       <w:start w:val="1"/>
       <w:numFmt w:val="lowerLetter"/>
       <w:lvlText w:val="%5."/>
@@ -249,7 +265,7 @@
         <w:ind w:left="3600" w:hanging="360"/>
       </w:pPr>
     </w:lvl>
-    <w:lvl w:ilvl="5" w:tplc="0409001B" w:tentative="1">
+    <w:lvl w:ilvl="5">
       <w:start w:val="1"/>
       <w:numFmt w:val="lowerRoman"/>
       <w:lvlText w:val="%6."/>
@@ -258,7 +274,7 @@
         <w:ind w:left="4320" w:hanging="180"/>
       </w:pPr>
     </w:lvl>
-    <w:lvl w:ilvl="6" w:tplc="0409000F" w:tentative="1">
+    <w:lvl w:ilvl="6">
       <w:start w:val="1"/>
       <w:numFmt w:val="decimal"/>
       <w:lvlText w:val="%7."/>
@@ -267,7 +283,7 @@
         <w:ind w:left="5040" w:hanging="360"/>
       </w:pPr>
     </w:lvl>
-    <w:lvl w:ilvl="7" w:tplc="04090019" w:tentative="1">
+    <w:lvl w:ilvl="7">
       <w:start w:val="1"/>
       <w:numFmt w:val="lowerLetter"/>
       <w:lvlText w:val="%8."/>
@@ -276,7 +292,7 @@
         <w:ind w:left="5760" w:hanging="360"/>
       </w:pPr>
     </w:lvl>
-    <w:lvl w:ilvl="8" w:tplc="0409001B" w:tentative="1">
+    <w:lvl w:ilvl="8">
       <w:start w:val="1"/>
       <w:numFmt w:val="lowerRoman"/>
       <w:lvlText w:val="%9."/>
@@ -286,224 +302,160 @@
       </w:pPr>
     </w:lvl>
   </w:abstractNum>
-  <w:abstractNum w:abstractNumId="1" w15:restartNumberingAfterBreak="0">
-    <w:nsid w:val="4BF6695E"/>
-    <w:multiLevelType w:val="hybridMultilevel"/>
-    <w:tmpl w:val="E44A8DD4"/>
-    <w:lvl w:ilvl="0" w:tplc="0409000F">
-      <w:start w:val="1"/>
-      <w:numFmt w:val="decimal"/>
-      <w:lvlText w:val="%1."/>
-      <w:lvlJc w:val="left"/>
-      <w:pPr>
-        <w:ind w:left="720" w:hanging="360"/>
-      </w:pPr>
-      <w:rPr>
-        <w:rFonts w:hint="default"/>
-      </w:rPr>
-    </w:lvl>
-    <w:lvl w:ilvl="1" w:tplc="04090019" w:tentative="1">
-      <w:start w:val="1"/>
-      <w:numFmt w:val="lowerLetter"/>
-      <w:lvlText w:val="%2."/>
-      <w:lvlJc w:val="left"/>
-      <w:pPr>
-        <w:ind w:left="1440" w:hanging="360"/>
-      </w:pPr>
-    </w:lvl>
-    <w:lvl w:ilvl="2" w:tplc="0409001B" w:tentative="1">
-      <w:start w:val="1"/>
-      <w:numFmt w:val="lowerRoman"/>
-      <w:lvlText w:val="%3."/>
-      <w:lvlJc w:val="right"/>
-      <w:pPr>
-        <w:ind w:left="2160" w:hanging="180"/>
-      </w:pPr>
-    </w:lvl>
-    <w:lvl w:ilvl="3" w:tplc="0409000F" w:tentative="1">
-      <w:start w:val="1"/>
-      <w:numFmt w:val="decimal"/>
-      <w:lvlText w:val="%4."/>
-      <w:lvlJc w:val="left"/>
-      <w:pPr>
-        <w:ind w:left="2880" w:hanging="360"/>
-      </w:pPr>
-    </w:lvl>
-    <w:lvl w:ilvl="4" w:tplc="04090019" w:tentative="1">
-      <w:start w:val="1"/>
-      <w:numFmt w:val="lowerLetter"/>
-      <w:lvlText w:val="%5."/>
-      <w:lvlJc w:val="left"/>
-      <w:pPr>
-        <w:ind w:left="3600" w:hanging="360"/>
-      </w:pPr>
-    </w:lvl>
-    <w:lvl w:ilvl="5" w:tplc="0409001B" w:tentative="1">
-      <w:start w:val="1"/>
-      <w:numFmt w:val="lowerRoman"/>
-      <w:lvlText w:val="%6."/>
-      <w:lvlJc w:val="right"/>
-      <w:pPr>
-        <w:ind w:left="4320" w:hanging="180"/>
-      </w:pPr>
-    </w:lvl>
-    <w:lvl w:ilvl="6" w:tplc="0409000F" w:tentative="1">
-      <w:start w:val="1"/>
-      <w:numFmt w:val="decimal"/>
-      <w:lvlText w:val="%7."/>
-      <w:lvlJc w:val="left"/>
-      <w:pPr>
-        <w:ind w:left="5040" w:hanging="360"/>
-      </w:pPr>
-    </w:lvl>
-    <w:lvl w:ilvl="7" w:tplc="04090019" w:tentative="1">
-      <w:start w:val="1"/>
-      <w:numFmt w:val="lowerLetter"/>
-      <w:lvlText w:val="%8."/>
-      <w:lvlJc w:val="left"/>
-      <w:pPr>
-        <w:ind w:left="5760" w:hanging="360"/>
-      </w:pPr>
-    </w:lvl>
-    <w:lvl w:ilvl="8" w:tplc="0409001B" w:tentative="1">
-      <w:start w:val="1"/>
-      <w:numFmt w:val="lowerRoman"/>
-      <w:lvlText w:val="%9."/>
-      <w:lvlJc w:val="right"/>
-      <w:pPr>
-        <w:ind w:left="6480" w:hanging="180"/>
-      </w:pPr>
-    </w:lvl>
-  </w:abstractNum>
-  <w:abstractNum w:abstractNumId="2" w15:restartNumberingAfterBreak="0">
-    <w:nsid w:val="4F2E7030"/>
-    <w:multiLevelType w:val="hybridMultilevel"/>
-    <w:tmpl w:val="1270C506"/>
-    <w:lvl w:ilvl="0" w:tplc="04090019">
-      <w:start w:val="1"/>
-      <w:numFmt w:val="lowerLetter"/>
-      <w:lvlText w:val="%1."/>
-      <w:lvlJc w:val="left"/>
-      <w:pPr>
-        <w:ind w:left="720" w:hanging="360"/>
-      </w:pPr>
-      <w:rPr>
-        <w:rFonts w:hint="default"/>
-      </w:rPr>
-    </w:lvl>
-    <w:lvl w:ilvl="1" w:tplc="04090019" w:tentative="1">
-      <w:start w:val="1"/>
-      <w:numFmt w:val="lowerLetter"/>
-      <w:lvlText w:val="%2."/>
-      <w:lvlJc w:val="left"/>
-      <w:pPr>
-        <w:ind w:left="1440" w:hanging="360"/>
-      </w:pPr>
-    </w:lvl>
-    <w:lvl w:ilvl="2" w:tplc="0409001B" w:tentative="1">
-      <w:start w:val="1"/>
-      <w:numFmt w:val="lowerRoman"/>
-      <w:lvlText w:val="%3."/>
-      <w:lvlJc w:val="right"/>
-      <w:pPr>
-        <w:ind w:left="2160" w:hanging="180"/>
-      </w:pPr>
-    </w:lvl>
-    <w:lvl w:ilvl="3" w:tplc="0409000F" w:tentative="1">
-      <w:start w:val="1"/>
-      <w:numFmt w:val="decimal"/>
-      <w:lvlText w:val="%4."/>
-      <w:lvlJc w:val="left"/>
-      <w:pPr>
-        <w:ind w:left="2880" w:hanging="360"/>
-      </w:pPr>
-    </w:lvl>
-    <w:lvl w:ilvl="4" w:tplc="04090019" w:tentative="1">
-      <w:start w:val="1"/>
-      <w:numFmt w:val="lowerLetter"/>
-      <w:lvlText w:val="%5."/>
-      <w:lvlJc w:val="left"/>
-      <w:pPr>
-        <w:ind w:left="3600" w:hanging="360"/>
-      </w:pPr>
-    </w:lvl>
-    <w:lvl w:ilvl="5" w:tplc="0409001B" w:tentative="1">
-      <w:start w:val="1"/>
-      <w:numFmt w:val="lowerRoman"/>
-      <w:lvlText w:val="%6."/>
-      <w:lvlJc w:val="right"/>
-      <w:pPr>
-        <w:ind w:left="4320" w:hanging="180"/>
-      </w:pPr>
-    </w:lvl>
-    <w:lvl w:ilvl="6" w:tplc="0409000F" w:tentative="1">
-      <w:start w:val="1"/>
-      <w:numFmt w:val="decimal"/>
-      <w:lvlText w:val="%7."/>
-      <w:lvlJc w:val="left"/>
-      <w:pPr>
-        <w:ind w:left="5040" w:hanging="360"/>
-      </w:pPr>
-    </w:lvl>
-    <w:lvl w:ilvl="7" w:tplc="04090019" w:tentative="1">
-      <w:start w:val="1"/>
-      <w:numFmt w:val="lowerLetter"/>
-      <w:lvlText w:val="%8."/>
-      <w:lvlJc w:val="left"/>
-      <w:pPr>
-        <w:ind w:left="5760" w:hanging="360"/>
-      </w:pPr>
-    </w:lvl>
-    <w:lvl w:ilvl="8" w:tplc="0409001B" w:tentative="1">
-      <w:start w:val="1"/>
-      <w:numFmt w:val="lowerRoman"/>
-      <w:lvlText w:val="%9."/>
-      <w:lvlJc w:val="right"/>
-      <w:pPr>
-        <w:ind w:left="6480" w:hanging="180"/>
+  <w:abstractNum w:abstractNumId="2">
+    <w:lvl w:ilvl="0">
+      <w:start w:val="1"/>
+      <w:numFmt w:val="none"/>
+      <w:suff w:val="nothing"/>
+      <w:lvlText w:val=""/>
+      <w:lvlJc w:val="left"/>
+      <w:pPr>
+        <w:tabs>
+          <w:tab w:val="num" w:pos="432"/>
+        </w:tabs>
+        <w:ind w:left="432" w:hanging="432"/>
+      </w:pPr>
+    </w:lvl>
+    <w:lvl w:ilvl="1">
+      <w:start w:val="1"/>
+      <w:numFmt w:val="none"/>
+      <w:suff w:val="nothing"/>
+      <w:lvlText w:val=""/>
+      <w:lvlJc w:val="left"/>
+      <w:pPr>
+        <w:tabs>
+          <w:tab w:val="num" w:pos="576"/>
+        </w:tabs>
+        <w:ind w:left="576" w:hanging="576"/>
+      </w:pPr>
+    </w:lvl>
+    <w:lvl w:ilvl="2">
+      <w:start w:val="1"/>
+      <w:numFmt w:val="none"/>
+      <w:suff w:val="nothing"/>
+      <w:lvlText w:val=""/>
+      <w:lvlJc w:val="left"/>
+      <w:pPr>
+        <w:tabs>
+          <w:tab w:val="num" w:pos="720"/>
+        </w:tabs>
+        <w:ind w:left="720" w:hanging="720"/>
+      </w:pPr>
+    </w:lvl>
+    <w:lvl w:ilvl="3">
+      <w:start w:val="1"/>
+      <w:numFmt w:val="none"/>
+      <w:suff w:val="nothing"/>
+      <w:lvlText w:val=""/>
+      <w:lvlJc w:val="left"/>
+      <w:pPr>
+        <w:tabs>
+          <w:tab w:val="num" w:pos="864"/>
+        </w:tabs>
+        <w:ind w:left="864" w:hanging="864"/>
+      </w:pPr>
+    </w:lvl>
+    <w:lvl w:ilvl="4">
+      <w:start w:val="1"/>
+      <w:numFmt w:val="none"/>
+      <w:suff w:val="nothing"/>
+      <w:lvlText w:val=""/>
+      <w:lvlJc w:val="left"/>
+      <w:pPr>
+        <w:tabs>
+          <w:tab w:val="num" w:pos="1008"/>
+        </w:tabs>
+        <w:ind w:left="1008" w:hanging="1008"/>
+      </w:pPr>
+    </w:lvl>
+    <w:lvl w:ilvl="5">
+      <w:start w:val="1"/>
+      <w:numFmt w:val="none"/>
+      <w:suff w:val="nothing"/>
+      <w:lvlText w:val=""/>
+      <w:lvlJc w:val="left"/>
+      <w:pPr>
+        <w:tabs>
+          <w:tab w:val="num" w:pos="1152"/>
+        </w:tabs>
+        <w:ind w:left="1152" w:hanging="1152"/>
+      </w:pPr>
+    </w:lvl>
+    <w:lvl w:ilvl="6">
+      <w:start w:val="1"/>
+      <w:numFmt w:val="none"/>
+      <w:suff w:val="nothing"/>
+      <w:lvlText w:val=""/>
+      <w:lvlJc w:val="left"/>
+      <w:pPr>
+        <w:tabs>
+          <w:tab w:val="num" w:pos="1296"/>
+        </w:tabs>
+        <w:ind w:left="1296" w:hanging="1296"/>
+      </w:pPr>
+    </w:lvl>
+    <w:lvl w:ilvl="7">
+      <w:start w:val="1"/>
+      <w:numFmt w:val="none"/>
+      <w:suff w:val="nothing"/>
+      <w:lvlText w:val=""/>
+      <w:lvlJc w:val="left"/>
+      <w:pPr>
+        <w:tabs>
+          <w:tab w:val="num" w:pos="1440"/>
+        </w:tabs>
+        <w:ind w:left="1440" w:hanging="1440"/>
+      </w:pPr>
+    </w:lvl>
+    <w:lvl w:ilvl="8">
+      <w:start w:val="1"/>
+      <w:numFmt w:val="none"/>
+      <w:suff w:val="nothing"/>
+      <w:lvlText w:val=""/>
+      <w:lvlJc w:val="left"/>
+      <w:pPr>
+        <w:tabs>
+          <w:tab w:val="num" w:pos="1584"/>
+        </w:tabs>
+        <w:ind w:left="1584" w:hanging="1584"/>
       </w:pPr>
     </w:lvl>
   </w:abstractNum>
   <w:num w:numId="1">
-    <w:abstractNumId w:val="0"/>
+    <w:abstractNumId w:val="1"/>
   </w:num>
   <w:num w:numId="2">
-    <w:abstractNumId w:val="1"/>
-  </w:num>
-  <w:num w:numId="3">
     <w:abstractNumId w:val="2"/>
   </w:num>
 </w:numbering>
 </file>
 
 <file path=word/styles.xml><?xml version="1.0" encoding="utf-8"?>
-<w:styles xmlns:mc="http://schemas.openxmlformats.org/markup-compatibility/2006" xmlns:r="http://schemas.openxmlformats.org/officeDocument/2006/relationships" xmlns:w="http://schemas.openxmlformats.org/wordprocessingml/2006/main" xmlns:w14="http://schemas.microsoft.com/office/word/2010/wordml" xmlns:w15="http://schemas.microsoft.com/office/word/2012/wordml" xmlns:w16cid="http://schemas.microsoft.com/office/word/2016/wordml/cid" xmlns:w16se="http://schemas.microsoft.com/office/word/2015/wordml/symex" mc:Ignorable="w14 w15 w16se w16cid">
+<w:styles xmlns:w="http://schemas.openxmlformats.org/wordprocessingml/2006/main" xmlns:w14="http://schemas.microsoft.com/office/word/2010/wordml" xmlns:mc="http://schemas.openxmlformats.org/markup-compatibility/2006" mc:Ignorable="w14">
   <w:docDefaults>
     <w:rPrDefault>
       <w:rPr>
-        <w:rFonts w:asciiTheme="minorHAnsi" w:eastAsiaTheme="minorHAnsi" w:hAnsiTheme="minorHAnsi" w:cstheme="minorBidi"/>
+        <w:rFonts w:ascii="Calibri" w:hAnsi="Calibri" w:eastAsia="Calibri" w:cs="" w:asciiTheme="minorHAnsi" w:cstheme="minorBidi" w:eastAsiaTheme="minorHAnsi" w:hAnsiTheme="minorHAnsi"/>
         <w:sz w:val="22"/>
         <w:szCs w:val="22"/>
         <w:lang w:val="en-US" w:eastAsia="en-US" w:bidi="ar-SA"/>
       </w:rPr>
     </w:rPrDefault>
     <w:pPrDefault>
-      <w:pPr>
-        <w:spacing w:after="160" w:line="259" w:lineRule="auto"/>
-      </w:pPr>
+      <w:pPr/>
     </w:pPrDefault>
   </w:docDefaults>
   <w:latentStyles w:defLockedState="0" w:defUIPriority="99" w:defSemiHidden="0" w:defUnhideWhenUsed="0" w:defQFormat="0" w:count="375">
     <w:lsdException w:name="Normal" w:uiPriority="0" w:qFormat="1"/>
     <w:lsdException w:name="heading 1" w:uiPriority="9" w:qFormat="1"/>
-    <w:lsdException w:name="heading 2" w:semiHidden="1" w:uiPriority="9" w:unhideWhenUsed="1" w:qFormat="1"/>
-    <w:lsdException w:name="heading 3" w:semiHidden="1" w:uiPriority="9" w:unhideWhenUsed="1" w:qFormat="1"/>
-    <w:lsdException w:name="heading 4" w:semiHidden="1" w:uiPriority="9" w:unhideWhenUsed="1" w:qFormat="1"/>
-    <w:lsdException w:name="heading 5" w:semiHidden="1" w:uiPriority="9" w:unhideWhenUsed="1" w:qFormat="1"/>
-    <w:lsdException w:name="heading 6" w:semiHidden="1" w:uiPriority="9" w:unhideWhenUsed="1" w:qFormat="1"/>
-    <w:lsdException w:name="heading 7" w:semiHidden="1" w:uiPriority="9" w:unhideWhenUsed="1" w:qFormat="1"/>
-    <w:lsdException w:name="heading 8" w:semiHidden="1" w:uiPriority="9" w:unhideWhenUsed="1" w:qFormat="1"/>
-    <w:lsdException w:name="heading 9" w:semiHidden="1" w:uiPriority="9" w:unhideWhenUsed="1" w:qFormat="1"/>
+    <w:lsdException w:name="heading 2" w:uiPriority="9" w:semiHidden="1" w:unhideWhenUsed="1" w:qFormat="1"/>
+    <w:lsdException w:name="heading 3" w:uiPriority="9" w:semiHidden="1" w:unhideWhenUsed="1" w:qFormat="1"/>
+    <w:lsdException w:name="heading 4" w:uiPriority="9" w:semiHidden="1" w:unhideWhenUsed="1" w:qFormat="1"/>
+    <w:lsdException w:name="heading 5" w:uiPriority="9" w:semiHidden="1" w:unhideWhenUsed="1" w:qFormat="1"/>
+    <w:lsdException w:name="heading 6" w:uiPriority="9" w:semiHidden="1" w:unhideWhenUsed="1" w:qFormat="1"/>
+    <w:lsdException w:name="heading 7" w:uiPriority="9" w:semiHidden="1" w:unhideWhenUsed="1" w:qFormat="1"/>
+    <w:lsdException w:name="heading 8" w:uiPriority="9" w:semiHidden="1" w:unhideWhenUsed="1" w:qFormat="1"/>
+    <w:lsdException w:name="heading 9" w:uiPriority="9" w:semiHidden="1" w:unhideWhenUsed="1" w:qFormat="1"/>
     <w:lsdException w:name="index 1" w:semiHidden="1" w:unhideWhenUsed="1"/>
     <w:lsdException w:name="index 2" w:semiHidden="1" w:unhideWhenUsed="1"/>
     <w:lsdException w:name="index 3" w:semiHidden="1" w:unhideWhenUsed="1"/>
@@ -513,22 +465,22 @@
     <w:lsdException w:name="index 7" w:semiHidden="1" w:unhideWhenUsed="1"/>
     <w:lsdException w:name="index 8" w:semiHidden="1" w:unhideWhenUsed="1"/>
     <w:lsdException w:name="index 9" w:semiHidden="1" w:unhideWhenUsed="1"/>
-    <w:lsdException w:name="toc 1" w:semiHidden="1" w:uiPriority="39" w:unhideWhenUsed="1"/>
-    <w:lsdException w:name="toc 2" w:semiHidden="1" w:uiPriority="39" w:unhideWhenUsed="1"/>
-    <w:lsdException w:name="toc 3" w:semiHidden="1" w:uiPriority="39" w:unhideWhenUsed="1"/>
-    <w:lsdException w:name="toc 4" w:semiHidden="1" w:uiPriority="39" w:unhideWhenUsed="1"/>
-    <w:lsdException w:name="toc 5" w:semiHidden="1" w:uiPriority="39" w:unhideWhenUsed="1"/>
-    <w:lsdException w:name="toc 6" w:semiHidden="1" w:uiPriority="39" w:unhideWhenUsed="1"/>
-    <w:lsdException w:name="toc 7" w:semiHidden="1" w:uiPriority="39" w:unhideWhenUsed="1"/>
-    <w:lsdException w:name="toc 8" w:semiHidden="1" w:uiPriority="39" w:unhideWhenUsed="1"/>
-    <w:lsdException w:name="toc 9" w:semiHidden="1" w:uiPriority="39" w:unhideWhenUsed="1"/>
+    <w:lsdException w:name="toc 1" w:uiPriority="39" w:semiHidden="1" w:unhideWhenUsed="1"/>
+    <w:lsdException w:name="toc 2" w:uiPriority="39" w:semiHidden="1" w:unhideWhenUsed="1"/>
+    <w:lsdException w:name="toc 3" w:uiPriority="39" w:semiHidden="1" w:unhideWhenUsed="1"/>
+    <w:lsdException w:name="toc 4" w:uiPriority="39" w:semiHidden="1" w:unhideWhenUsed="1"/>
+    <w:lsdException w:name="toc 5" w:uiPriority="39" w:semiHidden="1" w:unhideWhenUsed="1"/>
+    <w:lsdException w:name="toc 6" w:uiPriority="39" w:semiHidden="1" w:unhideWhenUsed="1"/>
+    <w:lsdException w:name="toc 7" w:uiPriority="39" w:semiHidden="1" w:unhideWhenUsed="1"/>
+    <w:lsdException w:name="toc 8" w:uiPriority="39" w:semiHidden="1" w:unhideWhenUsed="1"/>
+    <w:lsdException w:name="toc 9" w:uiPriority="39" w:semiHidden="1" w:unhideWhenUsed="1"/>
     <w:lsdException w:name="Normal Indent" w:semiHidden="1" w:unhideWhenUsed="1"/>
     <w:lsdException w:name="footnote text" w:semiHidden="1" w:unhideWhenUsed="1"/>
     <w:lsdException w:name="annotation text" w:semiHidden="1" w:unhideWhenUsed="1"/>
     <w:lsdException w:name="header" w:semiHidden="1" w:unhideWhenUsed="1"/>
     <w:lsdException w:name="footer" w:semiHidden="1" w:unhideWhenUsed="1"/>
     <w:lsdException w:name="index heading" w:semiHidden="1" w:unhideWhenUsed="1"/>
-    <w:lsdException w:name="caption" w:semiHidden="1" w:uiPriority="35" w:unhideWhenUsed="1" w:qFormat="1"/>
+    <w:lsdException w:name="caption" w:uiPriority="35" w:semiHidden="1" w:unhideWhenUsed="1" w:qFormat="1"/>
     <w:lsdException w:name="table of figures" w:semiHidden="1" w:unhideWhenUsed="1"/>
     <w:lsdException w:name="envelope address" w:semiHidden="1" w:unhideWhenUsed="1"/>
     <w:lsdException w:name="envelope return" w:semiHidden="1" w:unhideWhenUsed="1"/>
@@ -559,7 +511,7 @@
     <w:lsdException w:name="Title" w:uiPriority="10" w:qFormat="1"/>
     <w:lsdException w:name="Closing" w:semiHidden="1" w:unhideWhenUsed="1"/>
     <w:lsdException w:name="Signature" w:semiHidden="1" w:unhideWhenUsed="1"/>
-    <w:lsdException w:name="Default Paragraph Font" w:semiHidden="1" w:uiPriority="1" w:unhideWhenUsed="1"/>
+    <w:lsdException w:name="Default Paragraph Font" w:uiPriority="1" w:semiHidden="1" w:unhideWhenUsed="1"/>
     <w:lsdException w:name="Body Text" w:semiHidden="1" w:unhideWhenUsed="1"/>
     <w:lsdException w:name="Body Text Indent" w:semiHidden="1" w:unhideWhenUsed="1"/>
     <w:lsdException w:name="List Continue" w:semiHidden="1" w:unhideWhenUsed="1"/>
@@ -759,8 +711,8 @@
     <w:lsdException w:name="Subtle Reference" w:uiPriority="31" w:qFormat="1"/>
     <w:lsdException w:name="Intense Reference" w:uiPriority="32" w:qFormat="1"/>
     <w:lsdException w:name="Book Title" w:uiPriority="33" w:qFormat="1"/>
-    <w:lsdException w:name="Bibliography" w:semiHidden="1" w:uiPriority="37" w:unhideWhenUsed="1"/>
-    <w:lsdException w:name="TOC Heading" w:semiHidden="1" w:uiPriority="39" w:unhideWhenUsed="1" w:qFormat="1"/>
+    <w:lsdException w:name="Bibliography" w:uiPriority="37" w:semiHidden="1" w:unhideWhenUsed="1"/>
+    <w:lsdException w:name="TOC Heading" w:uiPriority="39" w:semiHidden="1" w:unhideWhenUsed="1" w:qFormat="1"/>
     <w:lsdException w:name="Plain Table 1" w:uiPriority="41"/>
     <w:lsdException w:name="Plain Table 2" w:uiPriority="42"/>
     <w:lsdException w:name="Plain Table 3" w:uiPriority="43"/>
@@ -870,15 +822,108 @@
     <w:lsdException w:name="Hashtag" w:semiHidden="1" w:unhideWhenUsed="1"/>
     <w:lsdException w:name="Unresolved Mention" w:semiHidden="1" w:unhideWhenUsed="1"/>
   </w:latentStyles>
-  <w:style w:type="paragraph" w:default="1" w:styleId="Normal">
+  <w:style w:type="paragraph" w:styleId="Normal" w:default="1">
     <w:name w:val="Normal"/>
     <w:qFormat/>
+    <w:pPr>
+      <w:widowControl/>
+      <w:bidi w:val="0"/>
+      <w:spacing w:lineRule="auto" w:line="259" w:before="0" w:after="160"/>
+      <w:jc w:val="left"/>
+    </w:pPr>
+    <w:rPr>
+      <w:rFonts w:ascii="Calibri" w:hAnsi="Calibri" w:eastAsia="Calibri" w:cs="" w:asciiTheme="minorHAnsi" w:cstheme="minorBidi" w:eastAsiaTheme="minorHAnsi" w:hAnsiTheme="minorHAnsi"/>
+      <w:color w:val="auto"/>
+      <w:sz w:val="22"/>
+      <w:szCs w:val="22"/>
+      <w:lang w:val="en-US" w:eastAsia="en-US" w:bidi="ar-SA"/>
+    </w:rPr>
   </w:style>
-  <w:style w:type="character" w:default="1" w:styleId="DefaultParagraphFont">
+  <w:style w:type="character" w:styleId="DefaultParagraphFont" w:default="1">
     <w:name w:val="Default Paragraph Font"/>
     <w:uiPriority w:val="1"/>
     <w:semiHidden/>
     <w:unhideWhenUsed/>
+    <w:qFormat/>
+    <w:rPr/>
+  </w:style>
+  <w:style w:type="paragraph" w:styleId="Heading">
+    <w:name w:val="Heading"/>
+    <w:basedOn w:val="Normal"/>
+    <w:next w:val="TextBody"/>
+    <w:qFormat/>
+    <w:pPr>
+      <w:keepNext/>
+      <w:spacing w:before="240" w:after="120"/>
+    </w:pPr>
+    <w:rPr>
+      <w:rFonts w:ascii="Liberation Sans" w:hAnsi="Liberation Sans" w:eastAsia="Noto Sans CJK SC Regular" w:cs="FreeSans"/>
+      <w:sz w:val="28"/>
+      <w:szCs w:val="28"/>
+    </w:rPr>
+  </w:style>
+  <w:style w:type="paragraph" w:styleId="TextBody">
+    <w:name w:val="Body Text"/>
+    <w:basedOn w:val="Normal"/>
+    <w:pPr>
+      <w:spacing w:lineRule="auto" w:line="288" w:before="0" w:after="140"/>
+    </w:pPr>
+    <w:rPr/>
+  </w:style>
+  <w:style w:type="paragraph" w:styleId="List">
+    <w:name w:val="List"/>
+    <w:basedOn w:val="TextBody"/>
+    <w:pPr/>
+    <w:rPr>
+      <w:rFonts w:cs="FreeSans"/>
+    </w:rPr>
+  </w:style>
+  <w:style w:type="paragraph" w:styleId="Caption">
+    <w:name w:val="Caption"/>
+    <w:basedOn w:val="Normal"/>
+    <w:qFormat/>
+    <w:pPr>
+      <w:suppressLineNumbers/>
+      <w:spacing w:before="120" w:after="120"/>
+    </w:pPr>
+    <w:rPr>
+      <w:rFonts w:cs="FreeSans"/>
+      <w:i/>
+      <w:iCs/>
+      <w:sz w:val="24"/>
+      <w:szCs w:val="24"/>
+    </w:rPr>
+  </w:style>
+  <w:style w:type="paragraph" w:styleId="Index">
+    <w:name w:val="Index"/>
+    <w:basedOn w:val="Normal"/>
+    <w:qFormat/>
+    <w:pPr>
+      <w:suppressLineNumbers/>
+    </w:pPr>
+    <w:rPr>
+      <w:rFonts w:cs="FreeSans"/>
+    </w:rPr>
+  </w:style>
+  <w:style w:type="paragraph" w:styleId="ListParagraph">
+    <w:name w:val="List Paragraph"/>
+    <w:basedOn w:val="Normal"/>
+    <w:uiPriority w:val="34"/>
+    <w:qFormat/>
+    <w:rsid w:val="00103906"/>
+    <w:pPr>
+      <w:spacing w:before="0" w:after="160"/>
+      <w:ind w:left="720" w:hanging="0"/>
+      <w:contextualSpacing/>
+    </w:pPr>
+    <w:rPr/>
+  </w:style>
+  <w:style w:type="numbering" w:styleId="NoList" w:default="1">
+    <w:name w:val="No List"/>
+    <w:uiPriority w:val="99"/>
+    <w:semiHidden/>
+    <w:unhideWhenUsed/>
+    <w:qFormat/>
   </w:style>
   <w:style w:type="table" w:default="1" w:styleId="TableNormal">
     <w:name w:val="Normal Table"/>
@@ -894,23 +939,6 @@
         <w:right w:w="108" w:type="dxa"/>
       </w:tblCellMar>
     </w:tblPr>
-  </w:style>
-  <w:style w:type="numbering" w:default="1" w:styleId="NoList">
-    <w:name w:val="No List"/>
-    <w:uiPriority w:val="99"/>
-    <w:semiHidden/>
-    <w:unhideWhenUsed/>
-  </w:style>
-  <w:style w:type="paragraph" w:styleId="ListParagraph">
-    <w:name w:val="List Paragraph"/>
-    <w:basedOn w:val="Normal"/>
-    <w:uiPriority w:val="34"/>
-    <w:qFormat/>
-    <w:rsid w:val="00103906"/>
-    <w:pPr>
-      <w:ind w:left="720"/>
-      <w:contextualSpacing/>
-    </w:pPr>
   </w:style>
 </w:styles>
 </file>

</xml_diff>